<commit_message>
more pdf styling updates to deploy
</commit_message>
<xml_diff>
--- a/src/assets/Huston_Fenix_Sampson_Resume.docx
+++ b/src/assets/Huston_Fenix_Sampson_Resume.docx
@@ -338,18 +338,18 @@
           <w:noProof/>
         </w:rPr>
         <w:drawing>
-          <wp:anchor distT="0" distB="0" distL="114300" distR="114300" simplePos="0" relativeHeight="251911168" behindDoc="0" locked="1" layoutInCell="1" allowOverlap="0" wp14:anchorId="2BE0B3F9" wp14:editId="6DD45DE3">
+          <wp:anchor distT="0" distB="0" distL="114300" distR="114300" simplePos="0" relativeHeight="251911168" behindDoc="0" locked="1" layoutInCell="1" allowOverlap="0" wp14:anchorId="2BE0B3F9" wp14:editId="2EA0CC3F">
             <wp:simplePos x="0" y="0"/>
             <wp:positionH relativeFrom="column">
-              <wp:posOffset>6142990</wp:posOffset>
+              <wp:posOffset>6142355</wp:posOffset>
             </wp:positionH>
             <wp:positionV relativeFrom="page">
-              <wp:posOffset>640080</wp:posOffset>
+              <wp:posOffset>639445</wp:posOffset>
             </wp:positionV>
-            <wp:extent cx="548640" cy="546224"/>
+            <wp:extent cx="548005" cy="546100"/>
             <wp:effectExtent l="0" t="0" r="0" b="0"/>
             <wp:wrapSquare wrapText="bothSides"/>
-            <wp:docPr id="524" name="Picture 524" descr="Qr code&#10;&#10;Description automatically generated"/>
+            <wp:docPr id="524" name="Picture 524"/>
             <wp:cNvGraphicFramePr>
               <a:graphicFrameLocks xmlns:a="http://schemas.openxmlformats.org/drawingml/2006/main" noChangeAspect="1"/>
             </wp:cNvGraphicFramePr>
@@ -357,7 +357,7 @@
               <a:graphicData uri="http://schemas.openxmlformats.org/drawingml/2006/picture">
                 <pic:pic xmlns:pic="http://schemas.openxmlformats.org/drawingml/2006/picture">
                   <pic:nvPicPr>
-                    <pic:cNvPr id="1" name="Picture 1" descr="Qr code&#10;&#10;Description automatically generated"/>
+                    <pic:cNvPr id="524" name="Picture 524"/>
                     <pic:cNvPicPr/>
                   </pic:nvPicPr>
                   <pic:blipFill>
@@ -375,7 +375,7 @@
                   <pic:spPr>
                     <a:xfrm>
                       <a:off x="0" y="0"/>
-                      <a:ext cx="548640" cy="546224"/>
+                      <a:ext cx="548005" cy="546100"/>
                     </a:xfrm>
                     <a:prstGeom prst="rect">
                       <a:avLst/>

</xml_diff>

<commit_message>
resume.pdf updates to deploy
</commit_message>
<xml_diff>
--- a/src/assets/Huston_Fenix_Sampson_Resume.docx
+++ b/src/assets/Huston_Fenix_Sampson_Resume.docx
@@ -13,7 +13,85 @@
         <mc:AlternateContent>
           <mc:Choice Requires="wps">
             <w:drawing>
-              <wp:anchor distT="0" distB="0" distL="114300" distR="114300" simplePos="0" relativeHeight="251876352" behindDoc="0" locked="0" layoutInCell="1" allowOverlap="1" wp14:anchorId="1BA6C2AD" wp14:editId="54E45F6F">
+              <wp:anchor distT="0" distB="0" distL="114300" distR="114300" simplePos="0" relativeHeight="251873280" behindDoc="0" locked="0" layoutInCell="1" allowOverlap="1" wp14:anchorId="4E0C2E4D" wp14:editId="6768DE99">
+                <wp:simplePos x="0" y="0"/>
+                <wp:positionH relativeFrom="column">
+                  <wp:posOffset>11430</wp:posOffset>
+                </wp:positionH>
+                <wp:positionV relativeFrom="paragraph">
+                  <wp:posOffset>-4550</wp:posOffset>
+                </wp:positionV>
+                <wp:extent cx="1828800" cy="9144000"/>
+                <wp:effectExtent l="0" t="0" r="12700" b="12700"/>
+                <wp:wrapNone/>
+                <wp:docPr id="3" name="Rectangle 3"/>
+                <wp:cNvGraphicFramePr/>
+                <a:graphic xmlns:a="http://schemas.openxmlformats.org/drawingml/2006/main">
+                  <a:graphicData uri="http://schemas.microsoft.com/office/word/2010/wordprocessingShape">
+                    <wps:wsp>
+                      <wps:cNvSpPr/>
+                      <wps:spPr>
+                        <a:xfrm>
+                          <a:off x="0" y="0"/>
+                          <a:ext cx="1828800" cy="9144000"/>
+                        </a:xfrm>
+                        <a:prstGeom prst="rect">
+                          <a:avLst/>
+                        </a:prstGeom>
+                        <a:solidFill>
+                          <a:srgbClr val="737373">
+                            <a:alpha val="50000"/>
+                          </a:srgbClr>
+                        </a:solidFill>
+                      </wps:spPr>
+                      <wps:style>
+                        <a:lnRef idx="2">
+                          <a:schemeClr val="accent1">
+                            <a:shade val="50000"/>
+                          </a:schemeClr>
+                        </a:lnRef>
+                        <a:fillRef idx="1">
+                          <a:schemeClr val="accent1"/>
+                        </a:fillRef>
+                        <a:effectRef idx="0">
+                          <a:schemeClr val="accent1"/>
+                        </a:effectRef>
+                        <a:fontRef idx="minor">
+                          <a:schemeClr val="lt1"/>
+                        </a:fontRef>
+                      </wps:style>
+                      <wps:bodyPr rot="0" spcFirstLastPara="0" vertOverflow="overflow" horzOverflow="overflow" vert="horz" wrap="square" lIns="91440" tIns="45720" rIns="91440" bIns="45720" numCol="1" spcCol="0" rtlCol="0" fromWordArt="0" anchor="ctr" anchorCtr="0" forceAA="0" compatLnSpc="1">
+                        <a:prstTxWarp prst="textNoShape">
+                          <a:avLst/>
+                        </a:prstTxWarp>
+                        <a:noAutofit/>
+                      </wps:bodyPr>
+                    </wps:wsp>
+                  </a:graphicData>
+                </a:graphic>
+                <wp14:sizeRelV relativeFrom="margin">
+                  <wp14:pctHeight>0</wp14:pctHeight>
+                </wp14:sizeRelV>
+              </wp:anchor>
+            </w:drawing>
+          </mc:Choice>
+          <mc:Fallback>
+            <w:pict>
+              <v:rect w14:anchorId="10D850C1" id="Rectangle 3" o:spid="_x0000_s1026" style="position:absolute;margin-left:.9pt;margin-top:-.35pt;width:2in;height:10in;z-index:251873280;visibility:visible;mso-wrap-style:square;mso-height-percent:0;mso-wrap-distance-left:9pt;mso-wrap-distance-top:0;mso-wrap-distance-right:9pt;mso-wrap-distance-bottom:0;mso-position-horizontal:absolute;mso-position-horizontal-relative:text;mso-position-vertical:absolute;mso-position-vertical-relative:text;mso-height-percent:0;mso-height-relative:margin;v-text-anchor:middle" o:gfxdata="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" fillcolor="#737373" strokecolor="#1f3763 [1604]" strokeweight="1pt">
+                <v:fill opacity="32896f"/>
+              </v:rect>
+            </w:pict>
+          </mc:Fallback>
+        </mc:AlternateContent>
+      </w:r>
+      <w:r>
+        <w:rPr>
+          <w:noProof/>
+        </w:rPr>
+        <mc:AlternateContent>
+          <mc:Choice Requires="wps">
+            <w:drawing>
+              <wp:anchor distT="0" distB="0" distL="114300" distR="114300" simplePos="0" relativeHeight="251876352" behindDoc="0" locked="0" layoutInCell="1" allowOverlap="1" wp14:anchorId="1BA6C2AD" wp14:editId="7F2B7BEA">
                 <wp:simplePos x="0" y="0"/>
                 <wp:positionH relativeFrom="column">
                   <wp:posOffset>1835426</wp:posOffset>
@@ -87,7 +165,7 @@
           </mc:Choice>
           <mc:Fallback>
             <w:pict>
-              <v:rect w14:anchorId="6B10E09D" id="Rectangle 6" o:spid="_x0000_s1026" style="position:absolute;margin-left:144.5pt;margin-top:-.15pt;width:396pt;height:72.7pt;z-index:251876352;visibility:visible;mso-wrap-style:square;mso-width-percent:0;mso-height-percent:0;mso-wrap-distance-left:9pt;mso-wrap-distance-top:0;mso-wrap-distance-right:9pt;mso-wrap-distance-bottom:0;mso-position-horizontal:absolute;mso-position-horizontal-relative:text;mso-position-vertical:absolute;mso-position-vertical-relative:text;mso-width-percent:0;mso-height-percent:0;mso-width-relative:margin;mso-height-relative:margin;v-text-anchor:middle" o:gfxdata="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" fillcolor="#5371ff" strokecolor="#1f3763 [1604]" strokeweight="1pt">
+              <v:rect w14:anchorId="2F7485F1" id="Rectangle 6" o:spid="_x0000_s1026" style="position:absolute;margin-left:144.5pt;margin-top:-.15pt;width:396pt;height:72.7pt;z-index:251876352;visibility:visible;mso-wrap-style:square;mso-width-percent:0;mso-height-percent:0;mso-wrap-distance-left:9pt;mso-wrap-distance-top:0;mso-wrap-distance-right:9pt;mso-wrap-distance-bottom:0;mso-position-horizontal:absolute;mso-position-horizontal-relative:text;mso-position-vertical:absolute;mso-position-vertical-relative:text;mso-width-percent:0;mso-height-percent:0;mso-width-relative:margin;mso-height-relative:margin;v-text-anchor:middle" o:gfxdata="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" fillcolor="#5371ff" strokecolor="#1f3763 [1604]" strokeweight="1pt">
                 <v:fill opacity="32896f"/>
               </v:rect>
             </w:pict>
@@ -101,7 +179,7 @@
         <mc:AlternateContent>
           <mc:Choice Requires="wps">
             <w:drawing>
-              <wp:anchor distT="0" distB="0" distL="114300" distR="114300" simplePos="0" relativeHeight="251877376" behindDoc="0" locked="0" layoutInCell="1" allowOverlap="1" wp14:anchorId="52468C1C" wp14:editId="78966491">
+              <wp:anchor distT="0" distB="0" distL="114300" distR="114300" simplePos="0" relativeHeight="251877376" behindDoc="0" locked="0" layoutInCell="1" allowOverlap="1" wp14:anchorId="52468C1C" wp14:editId="3ED827FC">
                 <wp:simplePos x="0" y="0"/>
                 <wp:positionH relativeFrom="column">
                   <wp:posOffset>2273808</wp:posOffset>
@@ -251,84 +329,6 @@
                   </w:txbxContent>
                 </v:textbox>
               </v:shape>
-            </w:pict>
-          </mc:Fallback>
-        </mc:AlternateContent>
-      </w:r>
-      <w:r>
-        <w:rPr>
-          <w:noProof/>
-        </w:rPr>
-        <mc:AlternateContent>
-          <mc:Choice Requires="wps">
-            <w:drawing>
-              <wp:anchor distT="0" distB="0" distL="114300" distR="114300" simplePos="0" relativeHeight="251873280" behindDoc="0" locked="0" layoutInCell="1" allowOverlap="1" wp14:anchorId="4E0C2E4D" wp14:editId="4754521D">
-                <wp:simplePos x="0" y="0"/>
-                <wp:positionH relativeFrom="column">
-                  <wp:posOffset>0</wp:posOffset>
-                </wp:positionH>
-                <wp:positionV relativeFrom="paragraph">
-                  <wp:posOffset>-635</wp:posOffset>
-                </wp:positionV>
-                <wp:extent cx="1828800" cy="9144000"/>
-                <wp:effectExtent l="0" t="0" r="12700" b="12700"/>
-                <wp:wrapNone/>
-                <wp:docPr id="3" name="Rectangle 3"/>
-                <wp:cNvGraphicFramePr/>
-                <a:graphic xmlns:a="http://schemas.openxmlformats.org/drawingml/2006/main">
-                  <a:graphicData uri="http://schemas.microsoft.com/office/word/2010/wordprocessingShape">
-                    <wps:wsp>
-                      <wps:cNvSpPr/>
-                      <wps:spPr>
-                        <a:xfrm>
-                          <a:off x="0" y="0"/>
-                          <a:ext cx="1828800" cy="9144000"/>
-                        </a:xfrm>
-                        <a:prstGeom prst="rect">
-                          <a:avLst/>
-                        </a:prstGeom>
-                        <a:solidFill>
-                          <a:srgbClr val="737373">
-                            <a:alpha val="50000"/>
-                          </a:srgbClr>
-                        </a:solidFill>
-                      </wps:spPr>
-                      <wps:style>
-                        <a:lnRef idx="2">
-                          <a:schemeClr val="accent1">
-                            <a:shade val="50000"/>
-                          </a:schemeClr>
-                        </a:lnRef>
-                        <a:fillRef idx="1">
-                          <a:schemeClr val="accent1"/>
-                        </a:fillRef>
-                        <a:effectRef idx="0">
-                          <a:schemeClr val="accent1"/>
-                        </a:effectRef>
-                        <a:fontRef idx="minor">
-                          <a:schemeClr val="lt1"/>
-                        </a:fontRef>
-                      </wps:style>
-                      <wps:bodyPr rot="0" spcFirstLastPara="0" vertOverflow="overflow" horzOverflow="overflow" vert="horz" wrap="square" lIns="91440" tIns="45720" rIns="91440" bIns="45720" numCol="1" spcCol="0" rtlCol="0" fromWordArt="0" anchor="ctr" anchorCtr="0" forceAA="0" compatLnSpc="1">
-                        <a:prstTxWarp prst="textNoShape">
-                          <a:avLst/>
-                        </a:prstTxWarp>
-                        <a:noAutofit/>
-                      </wps:bodyPr>
-                    </wps:wsp>
-                  </a:graphicData>
-                </a:graphic>
-                <wp14:sizeRelV relativeFrom="margin">
-                  <wp14:pctHeight>0</wp14:pctHeight>
-                </wp14:sizeRelV>
-              </wp:anchor>
-            </w:drawing>
-          </mc:Choice>
-          <mc:Fallback>
-            <w:pict>
-              <v:rect w14:anchorId="1A88983A" id="Rectangle 3" o:spid="_x0000_s1026" style="position:absolute;margin-left:0;margin-top:-.05pt;width:2in;height:10in;z-index:251873280;visibility:visible;mso-wrap-style:square;mso-height-percent:0;mso-wrap-distance-left:9pt;mso-wrap-distance-top:0;mso-wrap-distance-right:9pt;mso-wrap-distance-bottom:0;mso-position-horizontal:absolute;mso-position-horizontal-relative:text;mso-position-vertical:absolute;mso-position-vertical-relative:text;mso-height-percent:0;mso-height-relative:margin;v-text-anchor:middle" o:gfxdata="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" fillcolor="#737373" strokecolor="#1f3763 [1604]" strokeweight="1pt">
-                <v:fill opacity="32896f"/>
-              </v:rect>
             </w:pict>
           </mc:Fallback>
         </mc:AlternateContent>
@@ -409,7 +409,7 @@
         <mc:AlternateContent>
           <mc:Choice Requires="wps">
             <w:drawing>
-              <wp:anchor distT="0" distB="0" distL="114300" distR="114300" simplePos="0" relativeHeight="251890688" behindDoc="0" locked="0" layoutInCell="1" allowOverlap="1" wp14:anchorId="0758FF1A" wp14:editId="7001A5AB">
+              <wp:anchor distT="0" distB="0" distL="114300" distR="114300" simplePos="0" relativeHeight="251890688" behindDoc="0" locked="0" layoutInCell="1" allowOverlap="1" wp14:anchorId="0758FF1A" wp14:editId="6E66F2D1">
                 <wp:simplePos x="0" y="0"/>
                 <wp:positionH relativeFrom="column">
                   <wp:posOffset>1946189</wp:posOffset>
@@ -546,11 +546,7 @@
           </mc:Choice>
           <mc:Fallback>
             <w:pict>
-              <v:shapetype w14:anchorId="0758FF1A" id="_x0000_t202" coordsize="21600,21600" o:spt="202" path="m,l,21600r21600,l21600,xe">
-                <v:stroke joinstyle="miter"/>
-                <v:path gradientshapeok="t" o:connecttype="rect"/>
-              </v:shapetype>
-              <v:shape id="Text Box 13" o:spid="_x0000_s1027" type="#_x0000_t202" style="position:absolute;margin-left:153.25pt;margin-top:13.9pt;width:386.75pt;height:111.6pt;z-index:251890688;visibility:visible;mso-wrap-style:square;mso-width-percent:0;mso-height-percent:0;mso-wrap-distance-left:9pt;mso-wrap-distance-top:0;mso-wrap-distance-right:9pt;mso-wrap-distance-bottom:0;mso-position-horizontal:absolute;mso-position-horizontal-relative:text;mso-position-vertical:absolute;mso-position-vertical-relative:text;mso-width-percent:0;mso-height-percent:0;mso-width-relative:margin;mso-height-relative:margin;v-text-anchor:top" o:gfxdata="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" filled="f" stroked="f" strokeweight=".5pt">
+              <v:shape w14:anchorId="0758FF1A" id="Text Box 13" o:spid="_x0000_s1027" type="#_x0000_t202" style="position:absolute;margin-left:153.25pt;margin-top:13.9pt;width:386.75pt;height:111.6pt;z-index:251890688;visibility:visible;mso-wrap-style:square;mso-width-percent:0;mso-height-percent:0;mso-wrap-distance-left:9pt;mso-wrap-distance-top:0;mso-wrap-distance-right:9pt;mso-wrap-distance-bottom:0;mso-position-horizontal:absolute;mso-position-horizontal-relative:text;mso-position-vertical:absolute;mso-position-vertical-relative:text;mso-width-percent:0;mso-height-percent:0;mso-width-relative:margin;mso-height-relative:margin;v-text-anchor:top" o:gfxdata="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" filled="f" stroked="f" strokeweight=".5pt">
                 <v:textbox inset="3.6pt,,14.4pt">
                   <w:txbxContent>
                     <w:p>
@@ -650,7 +646,7 @@
           <w:noProof/>
         </w:rPr>
         <w:drawing>
-          <wp:anchor distT="0" distB="0" distL="114300" distR="114300" simplePos="0" relativeHeight="251645949" behindDoc="1" locked="1" layoutInCell="1" allowOverlap="1" wp14:anchorId="5516F163" wp14:editId="0BACD444">
+          <wp:anchor distT="0" distB="0" distL="114300" distR="114300" simplePos="0" relativeHeight="251645949" behindDoc="1" locked="1" layoutInCell="1" allowOverlap="1" wp14:anchorId="5516F163" wp14:editId="4E912928">
             <wp:simplePos x="0" y="0"/>
             <wp:positionH relativeFrom="column">
               <wp:posOffset>-305118</wp:posOffset>
@@ -700,66 +696,6 @@
                         <a14:shadowObscured xmlns:a14="http://schemas.microsoft.com/office/drawing/2010/main"/>
                       </a:ext>
                     </a:extLst>
-                  </pic:spPr>
-                </pic:pic>
-              </a:graphicData>
-            </a:graphic>
-            <wp14:sizeRelH relativeFrom="margin">
-              <wp14:pctWidth>0</wp14:pctWidth>
-            </wp14:sizeRelH>
-            <wp14:sizeRelV relativeFrom="margin">
-              <wp14:pctHeight>0</wp14:pctHeight>
-            </wp14:sizeRelV>
-          </wp:anchor>
-        </w:drawing>
-      </w:r>
-      <w:r>
-        <w:rPr>
-          <w:noProof/>
-        </w:rPr>
-        <w:drawing>
-          <wp:anchor distT="0" distB="0" distL="114300" distR="114300" simplePos="0" relativeHeight="251879424" behindDoc="0" locked="1" layoutInCell="1" allowOverlap="1" wp14:anchorId="1E80785F" wp14:editId="5FE3CDFF">
-            <wp:simplePos x="0" y="0"/>
-            <wp:positionH relativeFrom="column">
-              <wp:posOffset>201930</wp:posOffset>
-            </wp:positionH>
-            <wp:positionV relativeFrom="insideMargin">
-              <wp:posOffset>546100</wp:posOffset>
-            </wp:positionV>
-            <wp:extent cx="1517650" cy="1737360"/>
-            <wp:effectExtent l="0" t="0" r="6350" b="2540"/>
-            <wp:wrapNone/>
-            <wp:docPr id="526" name="Picture 526" descr="Logo&#10;&#10;Description automatically generated"/>
-            <wp:cNvGraphicFramePr>
-              <a:graphicFrameLocks xmlns:a="http://schemas.openxmlformats.org/drawingml/2006/main" noChangeAspect="1"/>
-            </wp:cNvGraphicFramePr>
-            <a:graphic xmlns:a="http://schemas.openxmlformats.org/drawingml/2006/main">
-              <a:graphicData uri="http://schemas.openxmlformats.org/drawingml/2006/picture">
-                <pic:pic xmlns:pic="http://schemas.openxmlformats.org/drawingml/2006/picture">
-                  <pic:nvPicPr>
-                    <pic:cNvPr id="147" name="Picture 147" descr="Logo&#10;&#10;Description automatically generated"/>
-                    <pic:cNvPicPr/>
-                  </pic:nvPicPr>
-                  <pic:blipFill>
-                    <a:blip r:embed="rId7" cstate="print">
-                      <a:extLst>
-                        <a:ext uri="{28A0092B-C50C-407E-A947-70E740481C1C}">
-                          <a14:useLocalDpi xmlns:a14="http://schemas.microsoft.com/office/drawing/2010/main" val="0"/>
-                        </a:ext>
-                      </a:extLst>
-                    </a:blip>
-                    <a:stretch>
-                      <a:fillRect/>
-                    </a:stretch>
-                  </pic:blipFill>
-                  <pic:spPr>
-                    <a:xfrm>
-                      <a:off x="0" y="0"/>
-                      <a:ext cx="1517650" cy="1737360"/>
-                    </a:xfrm>
-                    <a:prstGeom prst="rect">
-                      <a:avLst/>
-                    </a:prstGeom>
                   </pic:spPr>
                 </pic:pic>
               </a:graphicData>
@@ -965,7 +901,7 @@
                                           </pic:cNvPicPr>
                                         </pic:nvPicPr>
                                         <pic:blipFill>
-                                          <a:blip r:embed="rId8">
+                                          <a:blip r:embed="rId7">
                                             <a:extLst>
                                               <a:ext uri="{28A0092B-C50C-407E-A947-70E740481C1C}">
                                                 <a14:useLocalDpi xmlns:a14="http://schemas.microsoft.com/office/drawing/2010/main" val="0"/>
@@ -1110,7 +1046,7 @@
                                           </pic:cNvPicPr>
                                         </pic:nvPicPr>
                                         <pic:blipFill>
-                                          <a:blip r:embed="rId9">
+                                          <a:blip r:embed="rId8">
                                             <a:extLst>
                                               <a:ext uri="{28A0092B-C50C-407E-A947-70E740481C1C}">
                                                 <a14:useLocalDpi xmlns:a14="http://schemas.microsoft.com/office/drawing/2010/main" val="0"/>
@@ -1259,13 +1195,13 @@
                                           <pic:cNvPicPr/>
                                         </pic:nvPicPr>
                                         <pic:blipFill>
-                                          <a:blip r:embed="rId10">
+                                          <a:blip r:embed="rId9">
                                             <a:extLst>
                                               <a:ext uri="{28A0092B-C50C-407E-A947-70E740481C1C}">
                                                 <a14:useLocalDpi xmlns:a14="http://schemas.microsoft.com/office/drawing/2010/main" val="0"/>
                                               </a:ext>
                                               <a:ext uri="{96DAC541-7B7A-43D3-8B79-37D633B846F1}">
-                                                <asvg:svgBlip xmlns:asvg="http://schemas.microsoft.com/office/drawing/2016/SVG/main" r:embed="rId11"/>
+                                                <asvg:svgBlip xmlns:asvg="http://schemas.microsoft.com/office/drawing/2016/SVG/main" r:embed="rId10"/>
                                               </a:ext>
                                             </a:extLst>
                                           </a:blip>
@@ -1401,7 +1337,7 @@
                                           <pic:cNvPicPr/>
                                         </pic:nvPicPr>
                                         <pic:blipFill>
-                                          <a:blip r:embed="rId12">
+                                          <a:blip r:embed="rId11">
                                             <a:extLst>
                                               <a:ext uri="{28A0092B-C50C-407E-A947-70E740481C1C}">
                                                 <a14:useLocalDpi xmlns:a14="http://schemas.microsoft.com/office/drawing/2010/main" val="0"/>
@@ -8222,13 +8158,13 @@
           <w:noProof/>
         </w:rPr>
         <w:drawing>
-          <wp:anchor distT="0" distB="0" distL="114300" distR="114300" simplePos="0" relativeHeight="251794432" behindDoc="0" locked="1" layoutInCell="1" allowOverlap="1" wp14:anchorId="44C4F0F4" wp14:editId="74399212">
+          <wp:anchor distT="0" distB="0" distL="114300" distR="114300" simplePos="0" relativeHeight="251921408" behindDoc="0" locked="1" layoutInCell="1" allowOverlap="1" wp14:anchorId="44C4F0F4" wp14:editId="2C924421">
             <wp:simplePos x="0" y="0"/>
             <wp:positionH relativeFrom="column">
-              <wp:posOffset>198755</wp:posOffset>
+              <wp:posOffset>171450</wp:posOffset>
             </wp:positionH>
             <wp:positionV relativeFrom="insideMargin">
-              <wp:posOffset>735330</wp:posOffset>
+              <wp:posOffset>583565</wp:posOffset>
             </wp:positionV>
             <wp:extent cx="1517650" cy="1737360"/>
             <wp:effectExtent l="0" t="0" r="6350" b="2540"/>
@@ -8245,7 +8181,7 @@
                     <pic:cNvPicPr/>
                   </pic:nvPicPr>
                   <pic:blipFill>
-                    <a:blip r:embed="rId7" cstate="print">
+                    <a:blip r:embed="rId18" cstate="print">
                       <a:extLst>
                         <a:ext uri="{28A0092B-C50C-407E-A947-70E740481C1C}">
                           <a14:useLocalDpi xmlns:a14="http://schemas.microsoft.com/office/drawing/2010/main" val="0"/>

</xml_diff>

<commit_message>
corrected typo on pdf
</commit_message>
<xml_diff>
--- a/src/assets/Huston_Fenix_Sampson_Resume.docx
+++ b/src/assets/Huston_Fenix_Sampson_Resume.docx
@@ -2311,7 +2311,7 @@
           </mc:Choice>
           <mc:Fallback>
             <w:pict>
-              <v:line w14:anchorId="398431BE" id="Straight Connector 22" o:spid="_x0000_s1026" style="position:absolute;flip:y;z-index:251894784;visibility:visible;mso-wrap-style:square;mso-width-percent:0;mso-height-percent:0;mso-wrap-distance-left:9pt;mso-wrap-distance-top:0;mso-wrap-distance-right:9pt;mso-wrap-distance-bottom:0;mso-position-horizontal:absolute;mso-position-horizontal-relative:text;mso-position-vertical:absolute;mso-position-vertical-relative:text;mso-width-percent:0;mso-height-percent:0;mso-width-relative:margin;mso-height-relative:margin" from="9.6pt,611.95pt" to="132pt,611.95pt" o:gfxdata="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" strokecolor="#5ce0e7" strokeweight="2.25pt">
+              <v:line w14:anchorId="560ED303" id="Straight Connector 22" o:spid="_x0000_s1026" style="position:absolute;flip:y;z-index:251894784;visibility:visible;mso-wrap-style:square;mso-width-percent:0;mso-height-percent:0;mso-wrap-distance-left:9pt;mso-wrap-distance-top:0;mso-wrap-distance-right:9pt;mso-wrap-distance-bottom:0;mso-position-horizontal:absolute;mso-position-horizontal-relative:text;mso-position-vertical:absolute;mso-position-vertical-relative:text;mso-width-percent:0;mso-height-percent:0;mso-width-relative:margin;mso-height-relative:margin" from="9.6pt,611.95pt" to="132pt,611.95pt" o:gfxdata="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" strokecolor="#5ce0e7" strokeweight="2.25pt">
                 <v:stroke joinstyle="miter"/>
               </v:line>
             </w:pict>
@@ -2382,7 +2382,7 @@
           </mc:Choice>
           <mc:Fallback>
             <w:pict>
-              <v:line w14:anchorId="61A3232B" id="Straight Connector 19" o:spid="_x0000_s1026" style="position:absolute;z-index:251912192;visibility:visible;mso-wrap-style:square;mso-width-percent:0;mso-wrap-distance-left:9pt;mso-wrap-distance-top:0;mso-wrap-distance-right:9pt;mso-wrap-distance-bottom:0;mso-position-horizontal:absolute;mso-position-horizontal-relative:text;mso-position-vertical:absolute;mso-position-vertical-relative:text;mso-width-percent:0;mso-width-relative:margin" from="12.65pt,162.45pt" to="135.05pt,162.45pt" o:gfxdata="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" strokecolor="#5ce0e7" strokeweight="2.5pt">
+              <v:line w14:anchorId="13C2ECB6" id="Straight Connector 19" o:spid="_x0000_s1026" style="position:absolute;z-index:251912192;visibility:visible;mso-wrap-style:square;mso-width-percent:0;mso-wrap-distance-left:9pt;mso-wrap-distance-top:0;mso-wrap-distance-right:9pt;mso-wrap-distance-bottom:0;mso-position-horizontal:absolute;mso-position-horizontal-relative:text;mso-position-vertical:absolute;mso-position-vertical-relative:text;mso-width-percent:0;mso-width-relative:margin" from="12.65pt,162.45pt" to="135.05pt,162.45pt" o:gfxdata="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" strokecolor="#5ce0e7" strokeweight="2.5pt">
                 <v:stroke joinstyle="miter"/>
               </v:line>
             </w:pict>
@@ -4948,7 +4948,7 @@
           </mc:Choice>
           <mc:Fallback>
             <w:pict>
-              <v:line w14:anchorId="7ADE1C09" id="Straight Connector 153" o:spid="_x0000_s1026" style="position:absolute;z-index:251898880;visibility:visible;mso-wrap-style:square;mso-width-percent:0;mso-wrap-distance-left:9pt;mso-wrap-distance-top:0;mso-wrap-distance-right:9pt;mso-wrap-distance-bottom:0;mso-position-horizontal:absolute;mso-position-horizontal-relative:text;mso-position-vertical:absolute;mso-position-vertical-relative:text;mso-width-percent:0;mso-width-relative:margin" from="9.7pt,42.95pt" to="132.1pt,42.95pt" o:gfxdata="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" strokecolor="#5ce0e7" strokeweight="2.5pt">
+              <v:line w14:anchorId="68815118" id="Straight Connector 153" o:spid="_x0000_s1026" style="position:absolute;z-index:251898880;visibility:visible;mso-wrap-style:square;mso-width-percent:0;mso-wrap-distance-left:9pt;mso-wrap-distance-top:0;mso-wrap-distance-right:9pt;mso-wrap-distance-bottom:0;mso-position-horizontal:absolute;mso-position-horizontal-relative:text;mso-position-vertical:absolute;mso-position-vertical-relative:text;mso-width-percent:0;mso-width-relative:margin" from="9.7pt,42.95pt" to="132.1pt,42.95pt" o:gfxdata="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" strokecolor="#5ce0e7" strokeweight="2.5pt">
                 <v:stroke joinstyle="miter"/>
               </v:line>
             </w:pict>
@@ -5315,8 +5315,8 @@
                                 </w14:textOutline>
                               </w:rPr>
                               <w:drawing>
-                                <wp:inline distT="0" distB="0" distL="0" distR="0" wp14:anchorId="4E751C69" wp14:editId="778548C7">
-                                  <wp:extent cx="155448" cy="155448"/>
+                                <wp:inline distT="0" distB="0" distL="0" distR="0" wp14:anchorId="4E751C69" wp14:editId="6B07558D">
+                                  <wp:extent cx="182880" cy="182880"/>
                                   <wp:effectExtent l="0" t="0" r="0" b="0"/>
                                   <wp:docPr id="33" name="Graphic 33" descr="Internet with solid fill"/>
                                   <wp:cNvGraphicFramePr>
@@ -5347,7 +5347,7 @@
                                         <pic:spPr>
                                           <a:xfrm>
                                             <a:off x="0" y="0"/>
-                                            <a:ext cx="155448" cy="155448"/>
+                                            <a:ext cx="182880" cy="182880"/>
                                           </a:xfrm>
                                           <a:prstGeom prst="rect">
                                             <a:avLst/>
@@ -5370,7 +5370,7 @@
                                   <w14:bevel/>
                                 </w14:textOutline>
                               </w:rPr>
-                              <w:t xml:space="preserve">          </w:t>
+                              <w:t xml:space="preserve">         </w:t>
                             </w:r>
                             <w:r>
                               <w:rPr>
@@ -5866,8 +5866,8 @@
                           </w14:textOutline>
                         </w:rPr>
                         <w:drawing>
-                          <wp:inline distT="0" distB="0" distL="0" distR="0" wp14:anchorId="4E751C69" wp14:editId="778548C7">
-                            <wp:extent cx="155448" cy="155448"/>
+                          <wp:inline distT="0" distB="0" distL="0" distR="0" wp14:anchorId="4E751C69" wp14:editId="6B07558D">
+                            <wp:extent cx="182880" cy="182880"/>
                             <wp:effectExtent l="0" t="0" r="0" b="0"/>
                             <wp:docPr id="33" name="Graphic 33" descr="Internet with solid fill"/>
                             <wp:cNvGraphicFramePr>
@@ -5898,7 +5898,7 @@
                                   <pic:spPr>
                                     <a:xfrm>
                                       <a:off x="0" y="0"/>
-                                      <a:ext cx="155448" cy="155448"/>
+                                      <a:ext cx="182880" cy="182880"/>
                                     </a:xfrm>
                                     <a:prstGeom prst="rect">
                                       <a:avLst/>
@@ -5921,7 +5921,7 @@
                             <w14:bevel/>
                           </w14:textOutline>
                         </w:rPr>
-                        <w:t xml:space="preserve">          </w:t>
+                        <w:t xml:space="preserve">         </w:t>
                       </w:r>
                       <w:r>
                         <w:rPr>
@@ -6145,7 +6145,7 @@
           </mc:Choice>
           <mc:Fallback>
             <w:pict>
-              <v:line w14:anchorId="150590E9" id="Straight Connector 14" o:spid="_x0000_s1026" style="position:absolute;z-index:251917312;visibility:visible;mso-wrap-style:square;mso-width-percent:0;mso-height-percent:0;mso-wrap-distance-left:9pt;mso-wrap-distance-top:0;mso-wrap-distance-right:9pt;mso-wrap-distance-bottom:0;mso-position-horizontal:absolute;mso-position-horizontal-relative:text;mso-position-vertical:absolute;mso-position-vertical-relative:text;mso-width-percent:0;mso-height-percent:0;mso-width-relative:margin;mso-height-relative:margin" from="153.25pt,317.35pt" to="538.45pt,317.35pt" o:gfxdata="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" strokecolor="#5ce0e7" strokeweight="2.25pt">
+              <v:line w14:anchorId="39044696" id="Straight Connector 14" o:spid="_x0000_s1026" style="position:absolute;z-index:251917312;visibility:visible;mso-wrap-style:square;mso-width-percent:0;mso-height-percent:0;mso-wrap-distance-left:9pt;mso-wrap-distance-top:0;mso-wrap-distance-right:9pt;mso-wrap-distance-bottom:0;mso-position-horizontal:absolute;mso-position-horizontal-relative:text;mso-position-vertical:absolute;mso-position-vertical-relative:text;mso-width-percent:0;mso-height-percent:0;mso-width-relative:margin;mso-height-relative:margin" from="153.25pt,317.35pt" to="538.45pt,317.35pt" o:gfxdata="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" strokecolor="#5ce0e7" strokeweight="2.25pt">
                 <v:stroke joinstyle="miter"/>
               </v:line>
             </w:pict>
@@ -6219,7 +6219,7 @@
           </mc:Choice>
           <mc:Fallback>
             <w:pict>
-              <v:line w14:anchorId="1E00C7B0" id="Straight Connector 10" o:spid="_x0000_s1026" style="position:absolute;flip:y;z-index:251895808;visibility:visible;mso-wrap-style:square;mso-width-percent:0;mso-height-percent:0;mso-wrap-distance-left:9pt;mso-wrap-distance-top:0;mso-wrap-distance-right:9pt;mso-wrap-distance-bottom:0;mso-position-horizontal:absolute;mso-position-horizontal-relative:text;mso-position-vertical:absolute;mso-position-vertical-relative:text;mso-width-percent:0;mso-height-percent:0;mso-width-relative:margin;mso-height-relative:margin" from="153.45pt,95.05pt" to="538.65pt,95.05pt" o:gfxdata="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" strokecolor="#5ce0e7" strokeweight="2.25pt">
+              <v:line w14:anchorId="64A5808D" id="Straight Connector 10" o:spid="_x0000_s1026" style="position:absolute;flip:y;z-index:251895808;visibility:visible;mso-wrap-style:square;mso-width-percent:0;mso-height-percent:0;mso-wrap-distance-left:9pt;mso-wrap-distance-top:0;mso-wrap-distance-right:9pt;mso-wrap-distance-bottom:0;mso-position-horizontal:absolute;mso-position-horizontal-relative:text;mso-position-vertical:absolute;mso-position-vertical-relative:text;mso-width-percent:0;mso-height-percent:0;mso-width-relative:margin;mso-height-relative:margin" from="153.45pt,95.05pt" to="538.65pt,95.05pt" o:gfxdata="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" strokecolor="#5ce0e7" strokeweight="2.25pt">
                 <v:stroke joinstyle="miter"/>
               </v:line>
             </w:pict>
@@ -8656,7 +8656,7 @@
           </mc:Choice>
           <mc:Fallback>
             <w:pict>
-              <v:line w14:anchorId="161546DC" id="Straight Connector 18" o:spid="_x0000_s1026" style="position:absolute;z-index:251918336;visibility:visible;mso-wrap-style:square;mso-width-percent:0;mso-height-percent:0;mso-wrap-distance-left:9pt;mso-wrap-distance-top:0;mso-wrap-distance-right:9pt;mso-wrap-distance-bottom:0;mso-position-horizontal:absolute;mso-position-horizontal-relative:text;mso-position-vertical:absolute;mso-position-vertical-relative:text;mso-width-percent:0;mso-height-percent:0;mso-width-relative:margin;mso-height-relative:margin" from="152.65pt,356.4pt" to="537.85pt,356.4pt" o:gfxdata="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" strokecolor="#5371ff" strokeweight="1.25pt">
+              <v:line w14:anchorId="7350A1F6" id="Straight Connector 18" o:spid="_x0000_s1026" style="position:absolute;z-index:251918336;visibility:visible;mso-wrap-style:square;mso-width-percent:0;mso-height-percent:0;mso-wrap-distance-left:9pt;mso-wrap-distance-top:0;mso-wrap-distance-right:9pt;mso-wrap-distance-bottom:0;mso-position-horizontal:absolute;mso-position-horizontal-relative:text;mso-position-vertical:absolute;mso-position-vertical-relative:text;mso-width-percent:0;mso-height-percent:0;mso-width-relative:margin;mso-height-relative:margin" from="152.65pt,356.4pt" to="537.85pt,356.4pt" o:gfxdata="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" strokecolor="#5371ff" strokeweight="1.25pt">
                 <v:stroke joinstyle="miter"/>
               </v:line>
             </w:pict>
@@ -8804,7 +8804,7 @@
           </mc:Choice>
           <mc:Fallback>
             <w:pict>
-              <v:line w14:anchorId="05258FDB" id="Straight Connector 538" o:spid="_x0000_s1026" style="position:absolute;flip:y;z-index:251919360;visibility:visible;mso-wrap-style:square;mso-width-percent:0;mso-height-percent:0;mso-wrap-distance-left:9pt;mso-wrap-distance-top:0;mso-wrap-distance-right:9pt;mso-wrap-distance-bottom:0;mso-position-horizontal:absolute;mso-position-horizontal-relative:text;mso-position-vertical:absolute;mso-position-vertical-relative:text;mso-width-percent:0;mso-height-percent:0;mso-width-relative:margin;mso-height-relative:margin" from="152.95pt,442.8pt" to="538.15pt,442.8pt" o:gfxdata="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" strokecolor="#5371ff" strokeweight="1.25pt">
+              <v:line w14:anchorId="4C366A54" id="Straight Connector 538" o:spid="_x0000_s1026" style="position:absolute;flip:y;z-index:251919360;visibility:visible;mso-wrap-style:square;mso-width-percent:0;mso-height-percent:0;mso-wrap-distance-left:9pt;mso-wrap-distance-top:0;mso-wrap-distance-right:9pt;mso-wrap-distance-bottom:0;mso-position-horizontal:absolute;mso-position-horizontal-relative:text;mso-position-vertical:absolute;mso-position-vertical-relative:text;mso-width-percent:0;mso-height-percent:0;mso-width-relative:margin;mso-height-relative:margin" from="152.95pt,442.8pt" to="538.15pt,442.8pt" o:gfxdata="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" strokecolor="#5371ff" strokeweight="1.25pt">
                 <v:stroke joinstyle="miter"/>
               </v:line>
             </w:pict>
@@ -8878,7 +8878,7 @@
           </mc:Choice>
           <mc:Fallback>
             <w:pict>
-              <v:line w14:anchorId="7B37CF56" id="Straight Connector 21" o:spid="_x0000_s1026" style="position:absolute;flip:y;z-index:251897856;visibility:visible;mso-wrap-style:square;mso-width-percent:0;mso-height-percent:0;mso-wrap-distance-left:9pt;mso-wrap-distance-top:0;mso-wrap-distance-right:9pt;mso-wrap-distance-bottom:0;mso-position-horizontal:absolute;mso-position-horizontal-relative:text;mso-position-vertical:absolute;mso-position-vertical-relative:text;mso-width-percent:0;mso-height-percent:0;mso-width-relative:margin;mso-height-relative:margin" from="152.65pt,3.6pt" to="537.85pt,3.6pt" o:gfxdata="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" strokecolor="#5ce0e7" strokeweight="2.25pt">
+              <v:line w14:anchorId="6834A946" id="Straight Connector 21" o:spid="_x0000_s1026" style="position:absolute;flip:y;z-index:251897856;visibility:visible;mso-wrap-style:square;mso-width-percent:0;mso-height-percent:0;mso-wrap-distance-left:9pt;mso-wrap-distance-top:0;mso-wrap-distance-right:9pt;mso-wrap-distance-bottom:0;mso-position-horizontal:absolute;mso-position-horizontal-relative:text;mso-position-vertical:absolute;mso-position-vertical-relative:text;mso-width-percent:0;mso-height-percent:0;mso-width-relative:margin;mso-height-relative:margin" from="152.65pt,3.6pt" to="537.85pt,3.6pt" o:gfxdata="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" strokecolor="#5ce0e7" strokeweight="2.25pt">
                 <v:stroke joinstyle="miter"/>
               </v:line>
             </w:pict>

</xml_diff>

<commit_message>
updated logo, business card, resume pdf and resume pdf button image
</commit_message>
<xml_diff>
--- a/src/assets/Huston_Fenix_Sampson_Resume.docx
+++ b/src/assets/Huston_Fenix_Sampson_Resume.docx
@@ -6,6 +6,66 @@
       <w:pPr>
         <w:ind w:right="2160"/>
       </w:pPr>
+      <w:r>
+        <w:rPr>
+          <w:noProof/>
+        </w:rPr>
+        <w:drawing>
+          <wp:anchor distT="0" distB="0" distL="114300" distR="114300" simplePos="0" relativeHeight="251921408" behindDoc="0" locked="0" layoutInCell="1" allowOverlap="1" wp14:anchorId="791C50BD" wp14:editId="3FBD07F7">
+            <wp:simplePos x="0" y="0"/>
+            <wp:positionH relativeFrom="column">
+              <wp:posOffset>314940</wp:posOffset>
+            </wp:positionH>
+            <wp:positionV relativeFrom="page">
+              <wp:posOffset>492125</wp:posOffset>
+            </wp:positionV>
+            <wp:extent cx="1298797" cy="1354117"/>
+            <wp:effectExtent l="0" t="0" r="0" b="5080"/>
+            <wp:wrapNone/>
+            <wp:docPr id="26" name="Picture 26"/>
+            <wp:cNvGraphicFramePr>
+              <a:graphicFrameLocks xmlns:a="http://schemas.openxmlformats.org/drawingml/2006/main" noChangeAspect="1"/>
+            </wp:cNvGraphicFramePr>
+            <a:graphic xmlns:a="http://schemas.openxmlformats.org/drawingml/2006/main">
+              <a:graphicData uri="http://schemas.openxmlformats.org/drawingml/2006/picture">
+                <pic:pic xmlns:pic="http://schemas.openxmlformats.org/drawingml/2006/picture">
+                  <pic:nvPicPr>
+                    <pic:cNvPr id="26" name="Picture 26"/>
+                    <pic:cNvPicPr/>
+                  </pic:nvPicPr>
+                  <pic:blipFill>
+                    <a:blip r:embed="rId5" cstate="print">
+                      <a:extLst>
+                        <a:ext uri="{28A0092B-C50C-407E-A947-70E740481C1C}">
+                          <a14:useLocalDpi xmlns:a14="http://schemas.microsoft.com/office/drawing/2010/main" val="0"/>
+                        </a:ext>
+                      </a:extLst>
+                    </a:blip>
+                    <a:stretch>
+                      <a:fillRect/>
+                    </a:stretch>
+                  </pic:blipFill>
+                  <pic:spPr>
+                    <a:xfrm>
+                      <a:off x="0" y="0"/>
+                      <a:ext cx="1298797" cy="1354117"/>
+                    </a:xfrm>
+                    <a:prstGeom prst="rect">
+                      <a:avLst/>
+                    </a:prstGeom>
+                  </pic:spPr>
+                </pic:pic>
+              </a:graphicData>
+            </a:graphic>
+            <wp14:sizeRelH relativeFrom="margin">
+              <wp14:pctWidth>0</wp14:pctWidth>
+            </wp14:sizeRelH>
+            <wp14:sizeRelV relativeFrom="margin">
+              <wp14:pctHeight>0</wp14:pctHeight>
+            </wp14:sizeRelV>
+          </wp:anchor>
+        </w:drawing>
+      </w:r>
       <w:r>
         <w:rPr>
           <w:noProof/>
@@ -361,7 +421,7 @@
                     <pic:cNvPicPr/>
                   </pic:nvPicPr>
                   <pic:blipFill>
-                    <a:blip r:embed="rId5" cstate="print">
+                    <a:blip r:embed="rId6" cstate="print">
                       <a:extLst>
                         <a:ext uri="{28A0092B-C50C-407E-A947-70E740481C1C}">
                           <a14:useLocalDpi xmlns:a14="http://schemas.microsoft.com/office/drawing/2010/main" val="0"/>
@@ -669,7 +729,7 @@
                     <pic:cNvPicPr/>
                   </pic:nvPicPr>
                   <pic:blipFill rotWithShape="1">
-                    <a:blip r:embed="rId6">
+                    <a:blip r:embed="rId7">
                       <a:alphaModFix amt="25000"/>
                       <a:extLst>
                         <a:ext uri="{28A0092B-C50C-407E-A947-70E740481C1C}">
@@ -3298,22 +3358,7 @@
                                   <w14:bevel/>
                                 </w14:textOutline>
                               </w:rPr>
-                              <w:t>A/V &amp; Design</w:t>
-                            </w:r>
-                            <w:r>
-                              <w:rPr>
-                                <w:b/>
-                                <w:bCs/>
-                                <w:color w:val="545455"/>
-                                <w:sz w:val="19"/>
-                                <w:szCs w:val="19"/>
-                                <w14:textOutline w14:w="9525" w14:cap="rnd" w14:cmpd="sng" w14:algn="ctr">
-                                  <w14:noFill/>
-                                  <w14:prstDash w14:val="solid"/>
-                                  <w14:bevel/>
-                                </w14:textOutline>
-                              </w:rPr>
-                              <w:t>:</w:t>
+                              <w:t>A/V &amp; Design:</w:t>
                             </w:r>
                           </w:p>
                           <w:p>
@@ -4891,7 +4936,7 @@
         <mc:AlternateContent>
           <mc:Choice Requires="wps">
             <w:drawing>
-              <wp:anchor distT="0" distB="0" distL="114300" distR="114300" simplePos="0" relativeHeight="251898880" behindDoc="0" locked="0" layoutInCell="1" allowOverlap="1" wp14:anchorId="54F3010C" wp14:editId="50EC9086">
+              <wp:anchor distT="0" distB="0" distL="114300" distR="114300" simplePos="0" relativeHeight="251898880" behindDoc="0" locked="0" layoutInCell="1" allowOverlap="1" wp14:anchorId="54F3010C" wp14:editId="5BB1112C">
                 <wp:simplePos x="0" y="0"/>
                 <wp:positionH relativeFrom="column">
                   <wp:posOffset>123190</wp:posOffset>
@@ -4962,7 +5007,7 @@
         <mc:AlternateContent>
           <mc:Choice Requires="wps">
             <w:drawing>
-              <wp:anchor distT="0" distB="0" distL="114300" distR="114300" simplePos="0" relativeHeight="251878400" behindDoc="0" locked="0" layoutInCell="1" allowOverlap="1" wp14:anchorId="488A8B79" wp14:editId="7574ED82">
+              <wp:anchor distT="0" distB="0" distL="114300" distR="114300" simplePos="0" relativeHeight="251878400" behindDoc="0" locked="0" layoutInCell="1" allowOverlap="1" wp14:anchorId="488A8B79" wp14:editId="223AE7C1">
                 <wp:simplePos x="0" y="0"/>
                 <wp:positionH relativeFrom="column">
                   <wp:posOffset>113634</wp:posOffset>
@@ -5059,7 +5104,7 @@
                                 <wp:inline distT="0" distB="0" distL="0" distR="0" wp14:anchorId="45CCCF72" wp14:editId="668C3558">
                                   <wp:extent cx="155448" cy="155448"/>
                                   <wp:effectExtent l="0" t="0" r="0" b="0"/>
-                                  <wp:docPr id="31" name="Picture 31" descr="Smart Phone with solid fill"/>
+                                  <wp:docPr id="12" name="Picture 12" descr="Smart Phone with solid fill"/>
                                   <wp:cNvGraphicFramePr>
                                     <a:graphicFrameLocks xmlns:a="http://schemas.openxmlformats.org/drawingml/2006/main" noChangeAspect="1"/>
                                   </wp:cNvGraphicFramePr>
@@ -5073,7 +5118,7 @@
                                           </pic:cNvPicPr>
                                         </pic:nvPicPr>
                                         <pic:blipFill>
-                                          <a:blip r:embed="rId7">
+                                          <a:blip r:embed="rId8">
                                             <a:extLst>
                                               <a:ext uri="{28A0092B-C50C-407E-A947-70E740481C1C}">
                                                 <a14:useLocalDpi xmlns:a14="http://schemas.microsoft.com/office/drawing/2010/main" val="0"/>
@@ -5186,7 +5231,7 @@
                                 <wp:inline distT="0" distB="0" distL="0" distR="0" wp14:anchorId="272EF6D1" wp14:editId="0DD3F22C">
                                   <wp:extent cx="155448" cy="155448"/>
                                   <wp:effectExtent l="0" t="0" r="0" b="0"/>
-                                  <wp:docPr id="32" name="Picture 453" descr="Icon&#13;&#13;&#13;&#10;&#13;&#13;&#13;&#10;Description automatically generated"/>
+                                  <wp:docPr id="15" name="Picture 453" descr="Icon&#13;&#13;&#13;&#10;&#13;&#13;&#13;&#10;Description automatically generated"/>
                                   <wp:cNvGraphicFramePr>
                                     <a:graphicFrameLocks xmlns:a="http://schemas.openxmlformats.org/drawingml/2006/main" noChangeAspect="1"/>
                                   </wp:cNvGraphicFramePr>
@@ -5200,7 +5245,7 @@
                                           </pic:cNvPicPr>
                                         </pic:nvPicPr>
                                         <pic:blipFill>
-                                          <a:blip r:embed="rId8">
+                                          <a:blip r:embed="rId9">
                                             <a:extLst>
                                               <a:ext uri="{28A0092B-C50C-407E-A947-70E740481C1C}">
                                                 <a14:useLocalDpi xmlns:a14="http://schemas.microsoft.com/office/drawing/2010/main" val="0"/>
@@ -5318,7 +5363,7 @@
                                 <wp:inline distT="0" distB="0" distL="0" distR="0" wp14:anchorId="4E751C69" wp14:editId="6B07558D">
                                   <wp:extent cx="182880" cy="182880"/>
                                   <wp:effectExtent l="0" t="0" r="0" b="0"/>
-                                  <wp:docPr id="33" name="Graphic 33" descr="Internet with solid fill"/>
+                                  <wp:docPr id="16" name="Graphic 16" descr="Internet with solid fill"/>
                                   <wp:cNvGraphicFramePr>
                                     <a:graphicFrameLocks xmlns:a="http://schemas.openxmlformats.org/drawingml/2006/main" noChangeAspect="1"/>
                                   </wp:cNvGraphicFramePr>
@@ -5330,13 +5375,13 @@
                                           <pic:cNvPicPr/>
                                         </pic:nvPicPr>
                                         <pic:blipFill>
-                                          <a:blip r:embed="rId9">
+                                          <a:blip r:embed="rId10">
                                             <a:extLst>
                                               <a:ext uri="{28A0092B-C50C-407E-A947-70E740481C1C}">
                                                 <a14:useLocalDpi xmlns:a14="http://schemas.microsoft.com/office/drawing/2010/main" val="0"/>
                                               </a:ext>
                                               <a:ext uri="{96DAC541-7B7A-43D3-8B79-37D633B846F1}">
-                                                <asvg:svgBlip xmlns:asvg="http://schemas.microsoft.com/office/drawing/2016/SVG/main" r:embed="rId10"/>
+                                                <asvg:svgBlip xmlns:asvg="http://schemas.microsoft.com/office/drawing/2016/SVG/main" r:embed="rId11"/>
                                               </a:ext>
                                             </a:extLst>
                                           </a:blip>
@@ -5441,7 +5486,7 @@
                                 <wp:inline distT="0" distB="0" distL="0" distR="0" wp14:anchorId="27AD45BB" wp14:editId="3D58E9BB">
                                   <wp:extent cx="155448" cy="155448"/>
                                   <wp:effectExtent l="0" t="0" r="0" b="0"/>
-                                  <wp:docPr id="34" name="Picture 34" descr="Icon&#10;&#10;Description automatically generated"/>
+                                  <wp:docPr id="23" name="Picture 23" descr="Icon&#10;&#10;Description automatically generated"/>
                                   <wp:cNvGraphicFramePr>
                                     <a:graphicFrameLocks xmlns:a="http://schemas.openxmlformats.org/drawingml/2006/main" noChangeAspect="1"/>
                                   </wp:cNvGraphicFramePr>
@@ -5453,7 +5498,7 @@
                                           <pic:cNvPicPr/>
                                         </pic:nvPicPr>
                                         <pic:blipFill>
-                                          <a:blip r:embed="rId11">
+                                          <a:blip r:embed="rId12">
                                             <a:extLst>
                                               <a:ext uri="{28A0092B-C50C-407E-A947-70E740481C1C}">
                                                 <a14:useLocalDpi xmlns:a14="http://schemas.microsoft.com/office/drawing/2010/main" val="0"/>
@@ -5542,7 +5587,11 @@
           </mc:Choice>
           <mc:Fallback>
             <w:pict>
-              <v:shape w14:anchorId="488A8B79" id="Text Box 8" o:spid="_x0000_s1030" type="#_x0000_t202" style="position:absolute;margin-left:8.95pt;margin-top:21.6pt;width:128.5pt;height:167.2pt;z-index:251878400;visibility:visible;mso-wrap-style:square;mso-width-percent:0;mso-height-percent:0;mso-wrap-distance-left:9pt;mso-wrap-distance-top:0;mso-wrap-distance-right:9pt;mso-wrap-distance-bottom:0;mso-position-horizontal:absolute;mso-position-horizontal-relative:text;mso-position-vertical:absolute;mso-position-vertical-relative:text;mso-width-percent:0;mso-height-percent:0;mso-width-relative:margin;mso-height-relative:margin;v-text-anchor:top" o:gfxdata="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" filled="f" stroked="f" strokeweight=".5pt">
+              <v:shapetype w14:anchorId="488A8B79" id="_x0000_t202" coordsize="21600,21600" o:spt="202" path="m,l,21600r21600,l21600,xe">
+                <v:stroke joinstyle="miter"/>
+                <v:path gradientshapeok="t" o:connecttype="rect"/>
+              </v:shapetype>
+              <v:shape id="Text Box 8" o:spid="_x0000_s1030" type="#_x0000_t202" style="position:absolute;margin-left:8.95pt;margin-top:21.6pt;width:128.5pt;height:167.2pt;z-index:251878400;visibility:visible;mso-wrap-style:square;mso-width-percent:0;mso-height-percent:0;mso-wrap-distance-left:9pt;mso-wrap-distance-top:0;mso-wrap-distance-right:9pt;mso-wrap-distance-bottom:0;mso-position-horizontal:absolute;mso-position-horizontal-relative:text;mso-position-vertical:absolute;mso-position-vertical-relative:text;mso-width-percent:0;mso-height-percent:0;mso-width-relative:margin;mso-height-relative:margin;v-text-anchor:top" o:gfxdata="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" filled="f" stroked="f" strokeweight=".5pt">
                 <v:textbox inset="3.6pt,,3.6pt">
                   <w:txbxContent>
                     <w:p>
@@ -5610,7 +5659,7 @@
                           <wp:inline distT="0" distB="0" distL="0" distR="0" wp14:anchorId="45CCCF72" wp14:editId="668C3558">
                             <wp:extent cx="155448" cy="155448"/>
                             <wp:effectExtent l="0" t="0" r="0" b="0"/>
-                            <wp:docPr id="31" name="Picture 31" descr="Smart Phone with solid fill"/>
+                            <wp:docPr id="12" name="Picture 12" descr="Smart Phone with solid fill"/>
                             <wp:cNvGraphicFramePr>
                               <a:graphicFrameLocks xmlns:a="http://schemas.openxmlformats.org/drawingml/2006/main" noChangeAspect="1"/>
                             </wp:cNvGraphicFramePr>
@@ -5624,7 +5673,7 @@
                                     </pic:cNvPicPr>
                                   </pic:nvPicPr>
                                   <pic:blipFill>
-                                    <a:blip r:embed="rId7">
+                                    <a:blip r:embed="rId8">
                                       <a:extLst>
                                         <a:ext uri="{28A0092B-C50C-407E-A947-70E740481C1C}">
                                           <a14:useLocalDpi xmlns:a14="http://schemas.microsoft.com/office/drawing/2010/main" val="0"/>
@@ -5737,7 +5786,7 @@
                           <wp:inline distT="0" distB="0" distL="0" distR="0" wp14:anchorId="272EF6D1" wp14:editId="0DD3F22C">
                             <wp:extent cx="155448" cy="155448"/>
                             <wp:effectExtent l="0" t="0" r="0" b="0"/>
-                            <wp:docPr id="32" name="Picture 453" descr="Icon&#13;&#13;&#13;&#10;&#13;&#13;&#13;&#10;Description automatically generated"/>
+                            <wp:docPr id="15" name="Picture 453" descr="Icon&#13;&#13;&#13;&#10;&#13;&#13;&#13;&#10;Description automatically generated"/>
                             <wp:cNvGraphicFramePr>
                               <a:graphicFrameLocks xmlns:a="http://schemas.openxmlformats.org/drawingml/2006/main" noChangeAspect="1"/>
                             </wp:cNvGraphicFramePr>
@@ -5751,7 +5800,7 @@
                                     </pic:cNvPicPr>
                                   </pic:nvPicPr>
                                   <pic:blipFill>
-                                    <a:blip r:embed="rId8">
+                                    <a:blip r:embed="rId9">
                                       <a:extLst>
                                         <a:ext uri="{28A0092B-C50C-407E-A947-70E740481C1C}">
                                           <a14:useLocalDpi xmlns:a14="http://schemas.microsoft.com/office/drawing/2010/main" val="0"/>
@@ -5869,7 +5918,7 @@
                           <wp:inline distT="0" distB="0" distL="0" distR="0" wp14:anchorId="4E751C69" wp14:editId="6B07558D">
                             <wp:extent cx="182880" cy="182880"/>
                             <wp:effectExtent l="0" t="0" r="0" b="0"/>
-                            <wp:docPr id="33" name="Graphic 33" descr="Internet with solid fill"/>
+                            <wp:docPr id="16" name="Graphic 16" descr="Internet with solid fill"/>
                             <wp:cNvGraphicFramePr>
                               <a:graphicFrameLocks xmlns:a="http://schemas.openxmlformats.org/drawingml/2006/main" noChangeAspect="1"/>
                             </wp:cNvGraphicFramePr>
@@ -5881,13 +5930,13 @@
                                     <pic:cNvPicPr/>
                                   </pic:nvPicPr>
                                   <pic:blipFill>
-                                    <a:blip r:embed="rId9">
+                                    <a:blip r:embed="rId10">
                                       <a:extLst>
                                         <a:ext uri="{28A0092B-C50C-407E-A947-70E740481C1C}">
                                           <a14:useLocalDpi xmlns:a14="http://schemas.microsoft.com/office/drawing/2010/main" val="0"/>
                                         </a:ext>
                                         <a:ext uri="{96DAC541-7B7A-43D3-8B79-37D633B846F1}">
-                                          <asvg:svgBlip xmlns:asvg="http://schemas.microsoft.com/office/drawing/2016/SVG/main" r:embed="rId10"/>
+                                          <asvg:svgBlip xmlns:asvg="http://schemas.microsoft.com/office/drawing/2016/SVG/main" r:embed="rId11"/>
                                         </a:ext>
                                       </a:extLst>
                                     </a:blip>
@@ -5992,7 +6041,7 @@
                           <wp:inline distT="0" distB="0" distL="0" distR="0" wp14:anchorId="27AD45BB" wp14:editId="3D58E9BB">
                             <wp:extent cx="155448" cy="155448"/>
                             <wp:effectExtent l="0" t="0" r="0" b="0"/>
-                            <wp:docPr id="34" name="Picture 34" descr="Icon&#10;&#10;Description automatically generated"/>
+                            <wp:docPr id="23" name="Picture 23" descr="Icon&#10;&#10;Description automatically generated"/>
                             <wp:cNvGraphicFramePr>
                               <a:graphicFrameLocks xmlns:a="http://schemas.openxmlformats.org/drawingml/2006/main" noChangeAspect="1"/>
                             </wp:cNvGraphicFramePr>
@@ -6004,7 +6053,7 @@
                                     <pic:cNvPicPr/>
                                   </pic:nvPicPr>
                                   <pic:blipFill>
-                                    <a:blip r:embed="rId11">
+                                    <a:blip r:embed="rId12">
                                       <a:extLst>
                                         <a:ext uri="{28A0092B-C50C-407E-A947-70E740481C1C}">
                                           <a14:useLocalDpi xmlns:a14="http://schemas.microsoft.com/office/drawing/2010/main" val="0"/>
@@ -8818,7 +8867,7 @@
         <mc:AlternateContent>
           <mc:Choice Requires="wps">
             <w:drawing>
-              <wp:anchor distT="0" distB="0" distL="114300" distR="114300" simplePos="0" relativeHeight="251897856" behindDoc="0" locked="0" layoutInCell="1" allowOverlap="1" wp14:anchorId="3955A456" wp14:editId="7BD6C1DB">
+              <wp:anchor distT="0" distB="0" distL="114300" distR="114300" simplePos="0" relativeHeight="251897856" behindDoc="0" locked="0" layoutInCell="1" allowOverlap="1" wp14:anchorId="3955A456" wp14:editId="67B60332">
                 <wp:simplePos x="0" y="0"/>
                 <wp:positionH relativeFrom="column">
                   <wp:posOffset>1938655</wp:posOffset>
@@ -8878,72 +8927,12 @@
           </mc:Choice>
           <mc:Fallback>
             <w:pict>
-              <v:line w14:anchorId="6834A946" id="Straight Connector 21" o:spid="_x0000_s1026" style="position:absolute;flip:y;z-index:251897856;visibility:visible;mso-wrap-style:square;mso-width-percent:0;mso-height-percent:0;mso-wrap-distance-left:9pt;mso-wrap-distance-top:0;mso-wrap-distance-right:9pt;mso-wrap-distance-bottom:0;mso-position-horizontal:absolute;mso-position-horizontal-relative:text;mso-position-vertical:absolute;mso-position-vertical-relative:text;mso-width-percent:0;mso-height-percent:0;mso-width-relative:margin;mso-height-relative:margin" from="152.65pt,3.6pt" to="537.85pt,3.6pt" o:gfxdata="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" strokecolor="#5ce0e7" strokeweight="2.25pt">
+              <v:line w14:anchorId="54F23EB8" id="Straight Connector 21" o:spid="_x0000_s1026" style="position:absolute;flip:y;z-index:251897856;visibility:visible;mso-wrap-style:square;mso-width-percent:0;mso-height-percent:0;mso-wrap-distance-left:9pt;mso-wrap-distance-top:0;mso-wrap-distance-right:9pt;mso-wrap-distance-bottom:0;mso-position-horizontal:absolute;mso-position-horizontal-relative:text;mso-position-vertical:absolute;mso-position-vertical-relative:text;mso-width-percent:0;mso-height-percent:0;mso-width-relative:margin;mso-height-relative:margin" from="152.65pt,3.6pt" to="537.85pt,3.6pt" o:gfxdata="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" strokecolor="#5ce0e7" strokeweight="2.25pt">
                 <v:stroke joinstyle="miter"/>
               </v:line>
             </w:pict>
           </mc:Fallback>
         </mc:AlternateContent>
-      </w:r>
-      <w:r>
-        <w:rPr>
-          <w:noProof/>
-        </w:rPr>
-        <w:drawing>
-          <wp:anchor distT="0" distB="0" distL="114300" distR="114300" simplePos="0" relativeHeight="251921408" behindDoc="0" locked="1" layoutInCell="1" allowOverlap="1" wp14:anchorId="44C4F0F4" wp14:editId="6895FFF5">
-            <wp:simplePos x="0" y="0"/>
-            <wp:positionH relativeFrom="column">
-              <wp:posOffset>340995</wp:posOffset>
-            </wp:positionH>
-            <wp:positionV relativeFrom="insideMargin">
-              <wp:posOffset>532130</wp:posOffset>
-            </wp:positionV>
-            <wp:extent cx="1144270" cy="1310005"/>
-            <wp:effectExtent l="0" t="0" r="0" b="0"/>
-            <wp:wrapNone/>
-            <wp:docPr id="147" name="Picture 147" descr="Logo&#10;&#10;Description automatically generated"/>
-            <wp:cNvGraphicFramePr>
-              <a:graphicFrameLocks xmlns:a="http://schemas.openxmlformats.org/drawingml/2006/main" noChangeAspect="1"/>
-            </wp:cNvGraphicFramePr>
-            <a:graphic xmlns:a="http://schemas.openxmlformats.org/drawingml/2006/main">
-              <a:graphicData uri="http://schemas.openxmlformats.org/drawingml/2006/picture">
-                <pic:pic xmlns:pic="http://schemas.openxmlformats.org/drawingml/2006/picture">
-                  <pic:nvPicPr>
-                    <pic:cNvPr id="147" name="Picture 147" descr="Logo&#10;&#10;Description automatically generated"/>
-                    <pic:cNvPicPr/>
-                  </pic:nvPicPr>
-                  <pic:blipFill>
-                    <a:blip r:embed="rId12" cstate="print">
-                      <a:extLst>
-                        <a:ext uri="{28A0092B-C50C-407E-A947-70E740481C1C}">
-                          <a14:useLocalDpi xmlns:a14="http://schemas.microsoft.com/office/drawing/2010/main" val="0"/>
-                        </a:ext>
-                      </a:extLst>
-                    </a:blip>
-                    <a:stretch>
-                      <a:fillRect/>
-                    </a:stretch>
-                  </pic:blipFill>
-                  <pic:spPr>
-                    <a:xfrm>
-                      <a:off x="0" y="0"/>
-                      <a:ext cx="1144270" cy="1310005"/>
-                    </a:xfrm>
-                    <a:prstGeom prst="rect">
-                      <a:avLst/>
-                    </a:prstGeom>
-                  </pic:spPr>
-                </pic:pic>
-              </a:graphicData>
-            </a:graphic>
-            <wp14:sizeRelH relativeFrom="margin">
-              <wp14:pctWidth>0</wp14:pctWidth>
-            </wp14:sizeRelH>
-            <wp14:sizeRelV relativeFrom="margin">
-              <wp14:pctHeight>0</wp14:pctHeight>
-            </wp14:sizeRelV>
-          </wp:anchor>
-        </w:drawing>
       </w:r>
     </w:p>
     <w:sectPr>

</xml_diff>

<commit_message>
updated resume and welcome component to have similar language
</commit_message>
<xml_diff>
--- a/src/assets/Huston_Fenix_Sampson_Resume.docx
+++ b/src/assets/Huston_Fenix_Sampson_Resume.docx
@@ -554,7 +554,25 @@
                                 <w:sz w:val="19"/>
                                 <w:szCs w:val="19"/>
                               </w:rPr>
-                              <w:t xml:space="preserve"> and creation. Some of my greatest personal traits include attention to detail while having a sense of urgency. I am an analytical and resourceful problem-solver with a disciplined mind ready to accomplish challenging coding goals. </w:t>
+                              <w:t xml:space="preserve"> and </w:t>
+                            </w:r>
+                            <w:r>
+                              <w:rPr>
+                                <w:rFonts w:ascii="Calibri" w:eastAsia="Calibri" w:hAnsi="Calibri" w:cs="Calibri"/>
+                                <w:color w:val="545455"/>
+                                <w:sz w:val="19"/>
+                                <w:szCs w:val="19"/>
+                              </w:rPr>
+                              <w:t>design</w:t>
+                            </w:r>
+                            <w:r>
+                              <w:rPr>
+                                <w:rFonts w:ascii="Calibri" w:eastAsia="Calibri" w:hAnsi="Calibri" w:cs="Calibri"/>
+                                <w:color w:val="545455"/>
+                                <w:sz w:val="19"/>
+                                <w:szCs w:val="19"/>
+                              </w:rPr>
+                              <w:t xml:space="preserve">. Some of my greatest personal traits include attention to detail while having a sense of urgency. I am an analytical and resourceful problem-solver with a disciplined mind ready to accomplish challenging coding goals. </w:t>
                             </w:r>
                             <w:r>
                               <w:rPr>
@@ -606,7 +624,11 @@
           </mc:Choice>
           <mc:Fallback>
             <w:pict>
-              <v:shape w14:anchorId="0758FF1A" id="Text Box 13" o:spid="_x0000_s1027" type="#_x0000_t202" style="position:absolute;margin-left:153.35pt;margin-top:14.05pt;width:386.75pt;height:98.35pt;z-index:251890688;visibility:visible;mso-wrap-style:square;mso-width-percent:0;mso-height-percent:0;mso-wrap-distance-left:9pt;mso-wrap-distance-top:0;mso-wrap-distance-right:9pt;mso-wrap-distance-bottom:0;mso-position-horizontal:absolute;mso-position-horizontal-relative:text;mso-position-vertical:absolute;mso-position-vertical-relative:text;mso-width-percent:0;mso-height-percent:0;mso-width-relative:margin;mso-height-relative:margin;v-text-anchor:top" o:gfxdata="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" filled="f" stroked="f" strokeweight=".5pt">
+              <v:shapetype w14:anchorId="0758FF1A" id="_x0000_t202" coordsize="21600,21600" o:spt="202" path="m,l,21600r21600,l21600,xe">
+                <v:stroke joinstyle="miter"/>
+                <v:path gradientshapeok="t" o:connecttype="rect"/>
+              </v:shapetype>
+              <v:shape id="Text Box 13" o:spid="_x0000_s1027" type="#_x0000_t202" style="position:absolute;margin-left:153.35pt;margin-top:14.05pt;width:386.75pt;height:98.35pt;z-index:251890688;visibility:visible;mso-wrap-style:square;mso-width-percent:0;mso-height-percent:0;mso-wrap-distance-left:9pt;mso-wrap-distance-top:0;mso-wrap-distance-right:9pt;mso-wrap-distance-bottom:0;mso-position-horizontal:absolute;mso-position-horizontal-relative:text;mso-position-vertical:absolute;mso-position-vertical-relative:text;mso-width-percent:0;mso-height-percent:0;mso-width-relative:margin;mso-height-relative:margin;v-text-anchor:top" o:gfxdata="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" filled="f" stroked="f" strokeweight=".5pt">
                 <v:textbox inset="3.6pt,,14.4pt">
                   <w:txbxContent>
                     <w:p>
@@ -662,7 +684,25 @@
                           <w:sz w:val="19"/>
                           <w:szCs w:val="19"/>
                         </w:rPr>
-                        <w:t xml:space="preserve"> and creation. Some of my greatest personal traits include attention to detail while having a sense of urgency. I am an analytical and resourceful problem-solver with a disciplined mind ready to accomplish challenging coding goals. </w:t>
+                        <w:t xml:space="preserve"> and </w:t>
+                      </w:r>
+                      <w:r>
+                        <w:rPr>
+                          <w:rFonts w:ascii="Calibri" w:eastAsia="Calibri" w:hAnsi="Calibri" w:cs="Calibri"/>
+                          <w:color w:val="545455"/>
+                          <w:sz w:val="19"/>
+                          <w:szCs w:val="19"/>
+                        </w:rPr>
+                        <w:t>design</w:t>
+                      </w:r>
+                      <w:r>
+                        <w:rPr>
+                          <w:rFonts w:ascii="Calibri" w:eastAsia="Calibri" w:hAnsi="Calibri" w:cs="Calibri"/>
+                          <w:color w:val="545455"/>
+                          <w:sz w:val="19"/>
+                          <w:szCs w:val="19"/>
+                        </w:rPr>
+                        <w:t xml:space="preserve">. Some of my greatest personal traits include attention to detail while having a sense of urgency. I am an analytical and resourceful problem-solver with a disciplined mind ready to accomplish challenging coding goals. </w:t>
                       </w:r>
                       <w:r>
                         <w:rPr>
@@ -5673,7 +5713,7 @@
                                     </pic:cNvPicPr>
                                   </pic:nvPicPr>
                                   <pic:blipFill>
-                                    <a:blip r:embed="rId8">
+                                    <a:blip r:embed="rId13">
                                       <a:extLst>
                                         <a:ext uri="{28A0092B-C50C-407E-A947-70E740481C1C}">
                                           <a14:useLocalDpi xmlns:a14="http://schemas.microsoft.com/office/drawing/2010/main" val="0"/>
@@ -5800,7 +5840,7 @@
                                     </pic:cNvPicPr>
                                   </pic:nvPicPr>
                                   <pic:blipFill>
-                                    <a:blip r:embed="rId9">
+                                    <a:blip r:embed="rId14">
                                       <a:extLst>
                                         <a:ext uri="{28A0092B-C50C-407E-A947-70E740481C1C}">
                                           <a14:useLocalDpi xmlns:a14="http://schemas.microsoft.com/office/drawing/2010/main" val="0"/>
@@ -5930,13 +5970,13 @@
                                     <pic:cNvPicPr/>
                                   </pic:nvPicPr>
                                   <pic:blipFill>
-                                    <a:blip r:embed="rId10">
+                                    <a:blip r:embed="rId15">
                                       <a:extLst>
                                         <a:ext uri="{28A0092B-C50C-407E-A947-70E740481C1C}">
                                           <a14:useLocalDpi xmlns:a14="http://schemas.microsoft.com/office/drawing/2010/main" val="0"/>
                                         </a:ext>
                                         <a:ext uri="{96DAC541-7B7A-43D3-8B79-37D633B846F1}">
-                                          <asvg:svgBlip xmlns:asvg="http://schemas.microsoft.com/office/drawing/2016/SVG/main" r:embed="rId11"/>
+                                          <asvg:svgBlip xmlns:asvg="http://schemas.microsoft.com/office/drawing/2016/SVG/main" r:embed="rId16"/>
                                         </a:ext>
                                       </a:extLst>
                                     </a:blip>
@@ -6053,7 +6093,7 @@
                                     <pic:cNvPicPr/>
                                   </pic:nvPicPr>
                                   <pic:blipFill>
-                                    <a:blip r:embed="rId12">
+                                    <a:blip r:embed="rId17">
                                       <a:extLst>
                                         <a:ext uri="{28A0092B-C50C-407E-A947-70E740481C1C}">
                                           <a14:useLocalDpi xmlns:a14="http://schemas.microsoft.com/office/drawing/2010/main" val="0"/>

</xml_diff>

<commit_message>
corrected the spelling on the summary for one of the projects
</commit_message>
<xml_diff>
--- a/src/assets/Huston_Fenix_Sampson_Resume.docx
+++ b/src/assets/Huston_Fenix_Sampson_Resume.docx
@@ -73,7 +73,7 @@
         <mc:AlternateContent>
           <mc:Choice Requires="wps">
             <w:drawing>
-              <wp:anchor distT="0" distB="0" distL="114300" distR="114300" simplePos="0" relativeHeight="251873280" behindDoc="0" locked="0" layoutInCell="1" allowOverlap="1" wp14:anchorId="4E0C2E4D" wp14:editId="6768DE99">
+              <wp:anchor distT="0" distB="0" distL="114300" distR="114300" simplePos="0" relativeHeight="251873280" behindDoc="0" locked="0" layoutInCell="1" allowOverlap="1" wp14:anchorId="4E0C2E4D" wp14:editId="293E4134">
                 <wp:simplePos x="0" y="0"/>
                 <wp:positionH relativeFrom="column">
                   <wp:posOffset>11430</wp:posOffset>
@@ -82,7 +82,7 @@
                   <wp:posOffset>-4550</wp:posOffset>
                 </wp:positionV>
                 <wp:extent cx="1828800" cy="9144000"/>
-                <wp:effectExtent l="0" t="0" r="12700" b="12700"/>
+                <wp:effectExtent l="25400" t="25400" r="101600" b="101600"/>
                 <wp:wrapNone/>
                 <wp:docPr id="3" name="Rectangle 3"/>
                 <wp:cNvGraphicFramePr/>
@@ -103,6 +103,13 @@
                             <a:alpha val="50000"/>
                           </a:srgbClr>
                         </a:solidFill>
+                        <a:effectLst>
+                          <a:outerShdw blurRad="50800" dist="38100" dir="2700000" algn="tl" rotWithShape="0">
+                            <a:prstClr val="black">
+                              <a:alpha val="40000"/>
+                            </a:prstClr>
+                          </a:outerShdw>
+                        </a:effectLst>
                       </wps:spPr>
                       <wps:style>
                         <a:lnRef idx="2">
@@ -137,8 +144,9 @@
           </mc:Choice>
           <mc:Fallback>
             <w:pict>
-              <v:rect w14:anchorId="10D850C1" id="Rectangle 3" o:spid="_x0000_s1026" style="position:absolute;margin-left:.9pt;margin-top:-.35pt;width:2in;height:10in;z-index:251873280;visibility:visible;mso-wrap-style:square;mso-height-percent:0;mso-wrap-distance-left:9pt;mso-wrap-distance-top:0;mso-wrap-distance-right:9pt;mso-wrap-distance-bottom:0;mso-position-horizontal:absolute;mso-position-horizontal-relative:text;mso-position-vertical:absolute;mso-position-vertical-relative:text;mso-height-percent:0;mso-height-relative:margin;v-text-anchor:middle" o:gfxdata="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" fillcolor="#737373" strokecolor="#1f3763 [1604]" strokeweight="1pt">
+              <v:rect w14:anchorId="144FCCE6" id="Rectangle 3" o:spid="_x0000_s1026" style="position:absolute;margin-left:.9pt;margin-top:-.35pt;width:2in;height:10in;z-index:251873280;visibility:visible;mso-wrap-style:square;mso-height-percent:0;mso-wrap-distance-left:9pt;mso-wrap-distance-top:0;mso-wrap-distance-right:9pt;mso-wrap-distance-bottom:0;mso-position-horizontal:absolute;mso-position-horizontal-relative:text;mso-position-vertical:absolute;mso-position-vertical-relative:text;mso-height-percent:0;mso-height-relative:margin;v-text-anchor:middle" o:gfxdata="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" fillcolor="#737373" strokecolor="#1f3763 [1604]" strokeweight="1pt">
                 <v:fill opacity="32896f"/>
+                <v:shadow on="t" color="black" opacity="26214f" origin="-.5,-.5" offset=".74836mm,.74836mm"/>
               </v:rect>
             </w:pict>
           </mc:Fallback>
@@ -151,7 +159,7 @@
         <mc:AlternateContent>
           <mc:Choice Requires="wps">
             <w:drawing>
-              <wp:anchor distT="0" distB="0" distL="114300" distR="114300" simplePos="0" relativeHeight="251876352" behindDoc="0" locked="0" layoutInCell="1" allowOverlap="1" wp14:anchorId="1BA6C2AD" wp14:editId="7F2B7BEA">
+              <wp:anchor distT="0" distB="0" distL="114300" distR="114300" simplePos="0" relativeHeight="251876352" behindDoc="0" locked="0" layoutInCell="1" allowOverlap="1" wp14:anchorId="1BA6C2AD" wp14:editId="7758BA51">
                 <wp:simplePos x="0" y="0"/>
                 <wp:positionH relativeFrom="column">
                   <wp:posOffset>1835426</wp:posOffset>
@@ -160,7 +168,7 @@
                   <wp:posOffset>-2209</wp:posOffset>
                 </wp:positionV>
                 <wp:extent cx="5029200" cy="923235"/>
-                <wp:effectExtent l="0" t="0" r="12700" b="17145"/>
+                <wp:effectExtent l="25400" t="25400" r="101600" b="106045"/>
                 <wp:wrapNone/>
                 <wp:docPr id="6" name="Rectangle 6"/>
                 <wp:cNvGraphicFramePr/>
@@ -188,6 +196,13 @@
                             </a:schemeClr>
                           </a:solidFill>
                         </a:ln>
+                        <a:effectLst>
+                          <a:outerShdw blurRad="50800" dist="38100" dir="2700000" algn="tl" rotWithShape="0">
+                            <a:prstClr val="black">
+                              <a:alpha val="40000"/>
+                            </a:prstClr>
+                          </a:outerShdw>
+                        </a:effectLst>
                       </wps:spPr>
                       <wps:style>
                         <a:lnRef idx="2">
@@ -225,8 +240,9 @@
           </mc:Choice>
           <mc:Fallback>
             <w:pict>
-              <v:rect w14:anchorId="2F7485F1" id="Rectangle 6" o:spid="_x0000_s1026" style="position:absolute;margin-left:144.5pt;margin-top:-.15pt;width:396pt;height:72.7pt;z-index:251876352;visibility:visible;mso-wrap-style:square;mso-width-percent:0;mso-height-percent:0;mso-wrap-distance-left:9pt;mso-wrap-distance-top:0;mso-wrap-distance-right:9pt;mso-wrap-distance-bottom:0;mso-position-horizontal:absolute;mso-position-horizontal-relative:text;mso-position-vertical:absolute;mso-position-vertical-relative:text;mso-width-percent:0;mso-height-percent:0;mso-width-relative:margin;mso-height-relative:margin;v-text-anchor:middle" o:gfxdata="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" fillcolor="#5371ff" strokecolor="#1f3763 [1604]" strokeweight="1pt">
+              <v:rect w14:anchorId="62D1E58B" id="Rectangle 6" o:spid="_x0000_s1026" style="position:absolute;margin-left:144.5pt;margin-top:-.15pt;width:396pt;height:72.7pt;z-index:251876352;visibility:visible;mso-wrap-style:square;mso-width-percent:0;mso-height-percent:0;mso-wrap-distance-left:9pt;mso-wrap-distance-top:0;mso-wrap-distance-right:9pt;mso-wrap-distance-bottom:0;mso-position-horizontal:absolute;mso-position-horizontal-relative:text;mso-position-vertical:absolute;mso-position-vertical-relative:text;mso-width-percent:0;mso-height-percent:0;mso-width-relative:margin;mso-height-relative:margin;v-text-anchor:middle" o:gfxdata="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" fillcolor="#5371ff" strokecolor="#1f3763 [1604]" strokeweight="1pt">
                 <v:fill opacity="32896f"/>
+                <v:shadow on="t" color="black" opacity="26214f" origin="-.5,-.5" offset=".74836mm,.74836mm"/>
               </v:rect>
             </w:pict>
           </mc:Fallback>

</xml_diff>